<commit_message>
update non regression with bookmark sample
Change-Id: I4989958f18524bb50acd8cb1a6fe834056a6f234
</commit_message>
<xml_diff>
--- a/tests/org.obeonetwork.m2doc.test.regression/results/result-error.docx
+++ b/tests/org.obeonetwork.m2doc.test.regression/results/result-error.docx
@@ -225,14 +225,27 @@
         <w:ind w:left="80" w:right="80"/>
         <w:jc w:val="center"/>
       </w:pPr>
-      <w:fldSimple w:instr=" DATE   \* MERGEFORMAT ">
-        <w:r>
-          <w:rPr>
-            <w:noProof/>
-          </w:rPr>
-          <w:t>07/09/2016</w:t>
-        </w:r>
-      </w:fldSimple>
+      <w:r>
+        <w:fldChar w:fldCharType="begin"/>
+      </w:r>
+      <w:r>
+        <w:instrText xml:space="preserve"> DATE   \* MERGEFORMAT </w:instrText>
+      </w:r>
+      <w:r>
+        <w:fldChar w:fldCharType="separate"/>
+      </w:r>
+      <w:r>
+        <w:rPr>
+          <w:noProof/>
+        </w:rPr>
+        <w:t>13/09/2016</w:t>
+      </w:r>
+      <w:r>
+        <w:rPr>
+          <w:noProof/>
+        </w:rPr>
+        <w:fldChar w:fldCharType="end"/>
+      </w:r>
     </w:p>
     <w:p>
       <w:pPr>
@@ -1744,10 +1757,7 @@
               <w:fldChar w:fldCharType="begin"/>
             </w:r>
             <w:r>
-              <w:instrText>m:table.name</w:instrText>
-            </w:r>
-            <w:r>
-              <w:instrText>()</w:instrText>
+              <w:instrText>m:table.name()</w:instrText>
             </w:r>
             <w:r>
               <w:fldChar w:fldCharType="end"/>
@@ -1756,10 +1766,7 @@
               <w:fldChar w:fldCharType="begin"/>
             </w:r>
             <w:r>
-              <w:instrText>m</w:instrText>
-            </w:r>
-            <w:r>
-              <w:instrText>:table.nam</w:instrText>
+              <w:instrText>m:table.nam</w:instrText>
             </w:r>
             <w:r>
               <w:t xml:space="preserve">    </w:t>
@@ -3025,10 +3032,7 @@
         <w:instrText>"</w:instrText>
       </w:r>
       <w:r>
-        <w:instrText xml:space="preserve"> </w:instrText>
-      </w:r>
-      <w:r>
-        <w:instrText>height:"100"</w:instrText>
+        <w:instrText xml:space="preserve"> height:"100"</w:instrText>
       </w:r>
       <w:r>
         <w:fldChar w:fldCharType="end"/>
@@ -3069,13 +3073,7 @@
         <w:t xml:space="preserve">    </w:t>
       </w:r>
       <w:r>
-        <w:instrText>width:"</w:instrText>
-      </w:r>
-      <w:r>
-        <w:instrText>az</w:instrText>
-      </w:r>
-      <w:r>
-        <w:instrText>"</w:instrText>
+        <w:instrText>width:"az"</w:instrText>
       </w:r>
       <w:r>
         <w:fldChar w:fldCharType="end"/>
@@ -3135,15 +3133,7 @@
         <w:t xml:space="preserve">    </w:t>
       </w:r>
       <w:r>
-        <w:instrText xml:space="preserve"> height:"</w:instrText>
-      </w:r>
-      <w:r>
-        <w:instrText>a</w:instrText>
-      </w:r>
-      <w:bookmarkStart w:id="0" w:name="_GoBack"/>
-      <w:bookmarkEnd w:id="0"/>
-      <w:r>
-        <w:instrText>100"</w:instrText>
+        <w:instrText xml:space="preserve"> height:"a100"</w:instrText>
       </w:r>
       <w:r>
         <w:fldChar w:fldCharType="end"/>
@@ -3334,10 +3324,7 @@
         <w:instrText>bject</w:instrText>
       </w:r>
       <w:r>
-        <w:instrText>:"varGeneration</w:instrText>
-      </w:r>
-      <w:r>
-        <w:instrText>"</w:instrText>
+        <w:instrText>:"varGeneration"</w:instrText>
       </w:r>
       <w:r>
         <w:fldChar w:fldCharType="end"/>
@@ -3415,13 +3402,7 @@
         <w:instrText>bject</w:instrText>
       </w:r>
       <w:r>
-        <w:instrText>:"varGeneration"</w:instrText>
-      </w:r>
-      <w:r>
-        <w:instrText xml:space="preserve"> </w:instrText>
-      </w:r>
-      <w:r>
-        <w:instrText>width:"200" height:"100"</w:instrText>
+        <w:instrText>:"varGeneration" width:"200" height:"100"</w:instrText>
       </w:r>
       <w:r>
         <w:fldChar w:fldCharType="end"/>
@@ -3467,10 +3448,7 @@
     </w:p>
     <w:p>
       <w:r>
-        <w:t>Noir</w:t>
-      </w:r>
-      <w:r>
-        <w:t xml:space="preserve"> size</w:t>
+        <w:t>Noir size</w:t>
       </w:r>
     </w:p>
     <w:p>
@@ -3502,13 +3480,7 @@
         <w:instrText>bject</w:instrText>
       </w:r>
       <w:r>
-        <w:instrText>:"varGeneration"</w:instrText>
-      </w:r>
-      <w:r>
-        <w:instrText xml:space="preserve"> </w:instrText>
-      </w:r>
-      <w:r>
-        <w:instrText>width:"200"</w:instrText>
+        <w:instrText>:"varGeneration" width:"200"</w:instrText>
       </w:r>
       <w:r>
         <w:fldChar w:fldCharType="end"/>
@@ -3554,10 +3526,7 @@
     </w:p>
     <w:p>
       <w:r>
-        <w:t>Noir</w:t>
-      </w:r>
-      <w:r>
-        <w:t xml:space="preserve"> </w:t>
+        <w:t xml:space="preserve">Noir </w:t>
       </w:r>
       <w:proofErr w:type="spellStart"/>
       <w:r>
@@ -3594,13 +3563,7 @@
         <w:instrText>bject</w:instrText>
       </w:r>
       <w:r>
-        <w:instrText>:"varGeneration"</w:instrText>
-      </w:r>
-      <w:r>
-        <w:instrText xml:space="preserve"> </w:instrText>
-      </w:r>
-      <w:r>
-        <w:instrText>height:"100"</w:instrText>
+        <w:instrText>:"varGeneration" height:"100"</w:instrText>
       </w:r>
       <w:r>
         <w:fldChar w:fldCharType="end"/>
@@ -3691,10 +3654,7 @@
         <w:instrText>varGeneration</w:instrText>
       </w:r>
       <w:r>
-        <w:instrText xml:space="preserve">" </w:instrText>
-      </w:r>
-      <w:r>
-        <w:instrText>provider:"</w:instrText>
+        <w:instrText>" provider:"</w:instrText>
       </w:r>
       <w:r>
         <w:rPr>
@@ -3895,13 +3855,7 @@
         <w:instrText xml:space="preserve">" </w:instrText>
       </w:r>
       <w:r>
-        <w:instrText>layers:"</w:instrText>
-      </w:r>
-      <w:r>
-        <w:instrText>layer2</w:instrText>
-      </w:r>
-      <w:r>
-        <w:instrText>"</w:instrText>
+        <w:instrText>layers:"layer2"</w:instrText>
       </w:r>
       <w:r>
         <w:fldChar w:fldCharType="end"/>
@@ -3929,13 +3883,7 @@
         <w:instrText xml:space="preserve">" </w:instrText>
       </w:r>
       <w:r>
-        <w:instrText>layers:"</w:instrText>
-      </w:r>
-      <w:r>
-        <w:instrText>layer3</w:instrText>
-      </w:r>
-      <w:r>
-        <w:instrText>"</w:instrText>
+        <w:instrText>layers:"layer3"</w:instrText>
       </w:r>
       <w:r>
         <w:fldChar w:fldCharType="end"/>
@@ -3960,13 +3908,7 @@
         <w:instrText xml:space="preserve">" </w:instrText>
       </w:r>
       <w:r>
-        <w:instrText>layers:"layer2</w:instrText>
-      </w:r>
-      <w:r>
-        <w:instrText>,layer3</w:instrText>
-      </w:r>
-      <w:r>
-        <w:instrText>"</w:instrText>
+        <w:instrText>layers:"layer2,layer3"</w:instrText>
       </w:r>
       <w:r>
         <w:fldChar w:fldCharType="end"/>
@@ -3991,12 +3933,136 @@
         <w:instrText xml:space="preserve">" </w:instrText>
       </w:r>
       <w:r>
-        <w:instrText>layers:"layer2,</w:instrText>
+        <w:instrText>layers:"layer2, layer3"</w:instrText>
+      </w:r>
+      <w:r>
+        <w:fldChar w:fldCharType="end"/>
+      </w:r>
+    </w:p>
+    <w:p>
+      <w:r>
+        <w:t xml:space="preserve">Noir </w:t>
+      </w:r>
+    </w:p>
+    <w:p>
+      <w:r>
+        <w:fldChar w:fldCharType="begin"/>
+      </w:r>
+      <w:r>
+        <w:instrText xml:space="preserve"> m:diagram title:"</w:instrText>
+      </w:r>
+      <w:r>
+        <w:instrText>'LayerTestDiagram'</w:instrText>
+      </w:r>
+      <w:r>
+        <w:instrText xml:space="preserve">" </w:instrText>
+      </w:r>
+      <w:r>
+        <w:instrText>layers:"InexistentLayer"</w:instrText>
+      </w:r>
+      <w:r>
+        <w:fldChar w:fldCharType="end"/>
+      </w:r>
+    </w:p>
+    <w:p>
+      <w:r>
+        <w:t xml:space="preserve">Noir </w:t>
+      </w:r>
+    </w:p>
+    <w:p>
+      <w:r>
+        <w:fldChar w:fldCharType="begin"/>
+      </w:r>
+      <w:r>
+        <w:instrText xml:space="preserve"> m:diagram title:"</w:instrText>
+      </w:r>
+      <w:r>
+        <w:instrText>'LayerTestDiagram'</w:instrText>
+      </w:r>
+      <w:r>
+        <w:instrText xml:space="preserve">" </w:instrText>
+      </w:r>
+      <w:r>
+        <w:instrText>layers:"InexistentLayer1,</w:instrText>
       </w:r>
       <w:r>
         <w:instrText xml:space="preserve"> </w:instrText>
       </w:r>
       <w:r>
+        <w:instrText>InexistentLayer2,</w:instrText>
+      </w:r>
+      <w:r>
+        <w:instrText xml:space="preserve"> </w:instrText>
+      </w:r>
+      <w:r>
+        <w:instrText>InexistentLayer3"</w:instrText>
+      </w:r>
+      <w:r>
+        <w:fldChar w:fldCharType="end"/>
+      </w:r>
+    </w:p>
+    <w:p>
+      <w:r>
+        <w:t>Rouge</w:t>
+      </w:r>
+      <w:r>
+        <w:t xml:space="preserve"> noir </w:t>
+      </w:r>
+    </w:p>
+    <w:p>
+      <w:r>
+        <w:fldChar w:fldCharType="begin"/>
+      </w:r>
+      <w:r>
+        <w:instrText xml:space="preserve"> m:diagram title:"</w:instrText>
+      </w:r>
+      <w:r>
+        <w:instrText>'LayerTestDiagram'</w:instrText>
+      </w:r>
+      <w:r>
+        <w:instrText xml:space="preserve">" </w:instrText>
+      </w:r>
+      <w:r>
+        <w:instrText>layers:"layer3,</w:instrText>
+      </w:r>
+      <w:r>
+        <w:instrText xml:space="preserve"> </w:instrText>
+      </w:r>
+      <w:r>
+        <w:instrText>InexistentLayer2"</w:instrText>
+      </w:r>
+      <w:r>
+        <w:fldChar w:fldCharType="end"/>
+      </w:r>
+    </w:p>
+    <w:p>
+      <w:r>
+        <w:t>Rouge</w:t>
+      </w:r>
+      <w:r>
+        <w:t xml:space="preserve"> noir </w:t>
+      </w:r>
+    </w:p>
+    <w:p>
+      <w:r>
+        <w:fldChar w:fldCharType="begin"/>
+      </w:r>
+      <w:r>
+        <w:instrText xml:space="preserve"> m:diagram title:"</w:instrText>
+      </w:r>
+      <w:r>
+        <w:instrText>'LayerTestDiagram'</w:instrText>
+      </w:r>
+      <w:r>
+        <w:instrText xml:space="preserve">" </w:instrText>
+      </w:r>
+      <w:r>
+        <w:instrText>layers:"InexistentLayer,</w:instrText>
+      </w:r>
+      <w:r>
+        <w:instrText xml:space="preserve"> </w:instrText>
+      </w:r>
+      <w:r>
         <w:instrText>layer3"</w:instrText>
       </w:r>
       <w:r>
@@ -4005,180 +4071,205 @@
     </w:p>
     <w:p>
       <w:r>
-        <w:t xml:space="preserve">Noir </w:t>
-      </w:r>
-    </w:p>
-    <w:p>
+        <w:t/>
+      </w:r>
+    </w:p>
+    <w:p>
+      <w:pPr>
+        <w:pStyle w:val="Paragraphedeliste"/>
+        <w:numPr>
+          <w:ilvl w:val="0"/>
+          <w:numId w:val="1"/>
+        </w:numPr>
+      </w:pPr>
+      <w:r>
+        <w:rPr>
+          <w:rFonts w:ascii="Arial" w:hAnsi="Arial" w:cs="Arial"/>
+          <w:b/>
+          <w:bCs/>
+          <w:u w:val="single"/>
+        </w:rPr>
+        <w:t>Bookmarks</w:t>
+      </w:r>
+    </w:p>
+    <w:p>
+      <w:r>
+        <w:t/>
+      </w:r>
+    </w:p>
+    <w:p>
+      <w:pPr>
+        <w:tabs>
+          <w:tab w:val="left" w:pos="3119"/>
+        </w:tabs>
+      </w:pPr>
+      <w:r>
+        <w:rPr>
+          <w:lang w:val="en-US"/>
+        </w:rPr>
+        <w:t xml:space="preserve">Test link before </w:t>
+      </w:r>
+      <w:proofErr w:type="gramStart"/>
+      <w:r>
+        <w:rPr>
+          <w:lang w:val="en-US"/>
+        </w:rPr>
+        <w:t>bookmark :</w:t>
+      </w:r>
+      <w:proofErr w:type="gramEnd"/>
+      <w:r>
+        <w:rPr>
+          <w:lang w:val="en-US"/>
+        </w:rPr>
+        <w:t xml:space="preserve"> </w:t>
+      </w:r>
       <w:r>
         <w:fldChar w:fldCharType="begin"/>
       </w:r>
       <w:r>
-        <w:instrText xml:space="preserve"> m:diagram title:"</w:instrText>
-      </w:r>
-      <w:r>
-        <w:instrText>'LayerTestDiagram'</w:instrText>
-      </w:r>
-      <w:r>
-        <w:instrText xml:space="preserve">" </w:instrText>
-      </w:r>
-      <w:r>
-        <w:instrText>layers:"</w:instrText>
-      </w:r>
-      <w:r>
-        <w:instrText>InexistentLayer</w:instrText>
-      </w:r>
-      <w:r>
-        <w:instrText>"</w:instrText>
+        <w:rPr>
+          <w:lang w:val="en-US"/>
+        </w:rPr>
+        <w:instrText>m:link 'bookmark1' 'a reference to bookmark1'</w:instrText>
       </w:r>
       <w:r>
         <w:fldChar w:fldCharType="end"/>
       </w:r>
     </w:p>
     <w:p>
-      <w:r>
-        <w:t xml:space="preserve">Noir </w:t>
-      </w:r>
-    </w:p>
-    <w:p>
+      <w:pPr>
+        <w:tabs>
+          <w:tab w:val="left" w:pos="3119"/>
+        </w:tabs>
+        <w:rPr>
+          <w:lang w:val="en-US"/>
+        </w:rPr>
+      </w:pPr>
+      <w:r>
+        <w:t/>
+      </w:r>
+    </w:p>
+    <w:p>
+      <w:pPr>
+        <w:tabs>
+          <w:tab w:val="left" w:pos="3119"/>
+        </w:tabs>
+        <w:rPr>
+          <w:lang w:val="en-US"/>
+        </w:rPr>
+      </w:pPr>
+      <w:r>
+        <w:rPr>
+          <w:lang w:val="en-US"/>
+        </w:rPr>
+        <w:t xml:space="preserve">Test </w:t>
+      </w:r>
+      <w:proofErr w:type="gramStart"/>
+      <w:r>
+        <w:rPr>
+          <w:lang w:val="en-US"/>
+        </w:rPr>
+        <w:t>bookmark :</w:t>
+      </w:r>
+      <w:proofErr w:type="gramEnd"/>
+      <w:r>
+        <w:rPr>
+          <w:lang w:val="en-US"/>
+        </w:rPr>
+        <w:t xml:space="preserve"> </w:t>
+      </w:r>
       <w:r>
         <w:fldChar w:fldCharType="begin"/>
       </w:r>
       <w:r>
-        <w:instrText xml:space="preserve"> m:diagram title:"</w:instrText>
-      </w:r>
-      <w:r>
-        <w:instrText>'LayerTestDiagram'</w:instrText>
-      </w:r>
-      <w:r>
-        <w:instrText xml:space="preserve">" </w:instrText>
-      </w:r>
-      <w:r>
-        <w:instrText>layers:"InexistentLayer</w:instrText>
-      </w:r>
-      <w:r>
-        <w:instrText>1,</w:instrText>
-      </w:r>
-      <w:r>
-        <w:instrText xml:space="preserve"> </w:instrText>
-      </w:r>
-      <w:r>
-        <w:instrText>InexistentLayer</w:instrText>
-      </w:r>
-      <w:r>
-        <w:instrText>2,</w:instrText>
-      </w:r>
-      <w:r>
-        <w:instrText xml:space="preserve"> </w:instrText>
-      </w:r>
-      <w:r>
-        <w:instrText>InexistentLayer</w:instrText>
-      </w:r>
-      <w:r>
-        <w:instrText>3</w:instrText>
-      </w:r>
-      <w:r>
-        <w:instrText>"</w:instrText>
+        <w:rPr>
+          <w:lang w:val="en-US"/>
+        </w:rPr>
+        <w:instrText>m:bookmark 'bookmark1'</w:instrText>
       </w:r>
       <w:r>
         <w:fldChar w:fldCharType="end"/>
       </w:r>
-    </w:p>
-    <w:p>
-      <w:r>
-        <w:t>Rouge</w:t>
-      </w:r>
-      <w:r>
-        <w:t xml:space="preserve"> noir </w:t>
-      </w:r>
-    </w:p>
-    <w:p>
+      <w:r>
+        <w:rPr>
+          <w:lang w:val="en-US"/>
+        </w:rPr>
+        <w:t>bookmarked content</w:t>
+      </w:r>
       <w:r>
         <w:fldChar w:fldCharType="begin"/>
       </w:r>
       <w:r>
-        <w:instrText xml:space="preserve"> m:diagram title:"</w:instrText>
-      </w:r>
-      <w:r>
-        <w:instrText>'LayerTestDiagram'</w:instrText>
-      </w:r>
-      <w:r>
-        <w:instrText xml:space="preserve">" </w:instrText>
-      </w:r>
-      <w:r>
-        <w:instrText>layers:"</w:instrText>
-      </w:r>
-      <w:r>
-        <w:instrText>layer3</w:instrText>
-      </w:r>
-      <w:r>
-        <w:instrText>,</w:instrText>
-      </w:r>
-      <w:r>
-        <w:instrText xml:space="preserve"> </w:instrText>
-      </w:r>
-      <w:r>
-        <w:instrText>InexistentLayer</w:instrText>
-      </w:r>
-      <w:r>
-        <w:instrText>2</w:instrText>
-      </w:r>
-      <w:r>
-        <w:instrText>"</w:instrText>
+        <w:rPr>
+          <w:lang w:val="en-US"/>
+        </w:rPr>
+        <w:instrText xml:space="preserve"> m:endbookmark </w:instrText>
       </w:r>
       <w:r>
         <w:fldChar w:fldCharType="end"/>
       </w:r>
     </w:p>
     <w:p>
-      <w:r>
-        <w:t>Rouge</w:t>
-      </w:r>
-      <w:r>
-        <w:t xml:space="preserve"> noir </w:t>
-      </w:r>
-    </w:p>
-    <w:p>
+      <w:pPr>
+        <w:tabs>
+          <w:tab w:val="left" w:pos="3119"/>
+        </w:tabs>
+        <w:rPr>
+          <w:lang w:val="en-US"/>
+        </w:rPr>
+      </w:pPr>
+      <w:r>
+        <w:t/>
+      </w:r>
+    </w:p>
+    <w:p>
+      <w:pPr>
+        <w:tabs>
+          <w:tab w:val="left" w:pos="3119"/>
+        </w:tabs>
+        <w:rPr>
+          <w:lang w:val="en-US"/>
+        </w:rPr>
+      </w:pPr>
+      <w:bookmarkStart w:id="0" w:name="_GoBack"/>
+      <w:bookmarkEnd w:id="0"/>
+      <w:r>
+        <w:rPr>
+          <w:lang w:val="en-US"/>
+        </w:rPr>
+        <w:t xml:space="preserve">Test link after </w:t>
+      </w:r>
+      <w:proofErr w:type="gramStart"/>
+      <w:r>
+        <w:rPr>
+          <w:lang w:val="en-US"/>
+        </w:rPr>
+        <w:t>bookmark :</w:t>
+      </w:r>
+      <w:proofErr w:type="gramEnd"/>
+      <w:r>
+        <w:rPr>
+          <w:lang w:val="en-US"/>
+        </w:rPr>
+        <w:t xml:space="preserve"> </w:t>
+      </w:r>
       <w:r>
         <w:fldChar w:fldCharType="begin"/>
       </w:r>
       <w:r>
-        <w:instrText xml:space="preserve"> m:diagram title:"</w:instrText>
-      </w:r>
-      <w:r>
-        <w:instrText>'LayerTestDiagram'</w:instrText>
-      </w:r>
-      <w:r>
-        <w:instrText xml:space="preserve">" </w:instrText>
-      </w:r>
-      <w:r>
-        <w:instrText>layers:"InexistentLayer</w:instrText>
-      </w:r>
-      <w:r>
-        <w:instrText>,</w:instrText>
-      </w:r>
-      <w:r>
-        <w:instrText xml:space="preserve"> </w:instrText>
-      </w:r>
-      <w:r>
-        <w:instrText>layer3"</w:instrText>
+        <w:rPr>
+          <w:lang w:val="en-US"/>
+        </w:rPr>
+        <w:instrText>m:link 'bookmark1' 'a reference to bookmark1'</w:instrText>
       </w:r>
       <w:r>
         <w:fldChar w:fldCharType="end"/>
       </w:r>
-    </w:p>
-    <w:p>
-      <w:r>
-        <w:t/>
-      </w:r>
-    </w:p>
-    <w:p>
-      <w:r>
-        <w:t/>
-      </w:r>
-    </w:p>
-    <w:p>
-      <w:r>
-        <w:t/>
+      <w:r>
+        <w:rPr>
+          <w:lang w:val="en-US"/>
+        </w:rPr>
+        <w:t xml:space="preserve"> </w:t>
       </w:r>
     </w:p>
     <w:p>
@@ -4246,14 +4337,27 @@
     <w:r>
       <w:tab/>
     </w:r>
-    <w:fldSimple w:instr=" DATE   \* MERGEFORMAT ">
-      <w:r>
-        <w:rPr>
-          <w:noProof/>
-        </w:rPr>
-        <w:t>07/09/2016</w:t>
-      </w:r>
-    </w:fldSimple>
+    <w:r>
+      <w:fldChar w:fldCharType="begin"/>
+    </w:r>
+    <w:r>
+      <w:instrText xml:space="preserve"> DATE   \* MERGEFORMAT </w:instrText>
+    </w:r>
+    <w:r>
+      <w:fldChar w:fldCharType="separate"/>
+    </w:r>
+    <w:r>
+      <w:rPr>
+        <w:noProof/>
+      </w:rPr>
+      <w:t>13/09/2016</w:t>
+    </w:r>
+    <w:r>
+      <w:rPr>
+        <w:noProof/>
+      </w:rPr>
+      <w:fldChar w:fldCharType="end"/>
+    </w:r>
     <w:r>
       <w:tab/>
       <w:t xml:space="preserve">Page </w:t>
@@ -4271,7 +4375,7 @@
       <w:rPr>
         <w:noProof/>
       </w:rPr>
-      <w:t>4</w:t>
+      <w:t>5</w:t>
     </w:r>
     <w:r>
       <w:fldChar w:fldCharType="end"/>
@@ -4557,6 +4661,92 @@
     </w:lvl>
   </w:abstractNum>
   <w:abstractNum w:abstractNumId="2">
+    <w:nsid w:val="499A4ABC"/>
+    <w:multiLevelType w:val="hybridMultilevel"/>
+    <w:tmpl w:val="9FC85080"/>
+    <w:lvl w:ilvl="0" w:tplc="040C000F">
+      <w:start w:val="1"/>
+      <w:numFmt w:val="decimal"/>
+      <w:lvlText w:val="%1."/>
+      <w:lvlJc w:val="left"/>
+      <w:pPr>
+        <w:ind w:left="720" w:hanging="360"/>
+      </w:pPr>
+    </w:lvl>
+    <w:lvl w:ilvl="1" w:tplc="040C0019" w:tentative="1">
+      <w:start w:val="1"/>
+      <w:numFmt w:val="lowerLetter"/>
+      <w:lvlText w:val="%2."/>
+      <w:lvlJc w:val="left"/>
+      <w:pPr>
+        <w:ind w:left="1440" w:hanging="360"/>
+      </w:pPr>
+    </w:lvl>
+    <w:lvl w:ilvl="2" w:tplc="040C001B" w:tentative="1">
+      <w:start w:val="1"/>
+      <w:numFmt w:val="lowerRoman"/>
+      <w:lvlText w:val="%3."/>
+      <w:lvlJc w:val="right"/>
+      <w:pPr>
+        <w:ind w:left="2160" w:hanging="180"/>
+      </w:pPr>
+    </w:lvl>
+    <w:lvl w:ilvl="3" w:tplc="040C000F" w:tentative="1">
+      <w:start w:val="1"/>
+      <w:numFmt w:val="decimal"/>
+      <w:lvlText w:val="%4."/>
+      <w:lvlJc w:val="left"/>
+      <w:pPr>
+        <w:ind w:left="2880" w:hanging="360"/>
+      </w:pPr>
+    </w:lvl>
+    <w:lvl w:ilvl="4" w:tplc="040C0019" w:tentative="1">
+      <w:start w:val="1"/>
+      <w:numFmt w:val="lowerLetter"/>
+      <w:lvlText w:val="%5."/>
+      <w:lvlJc w:val="left"/>
+      <w:pPr>
+        <w:ind w:left="3600" w:hanging="360"/>
+      </w:pPr>
+    </w:lvl>
+    <w:lvl w:ilvl="5" w:tplc="040C001B" w:tentative="1">
+      <w:start w:val="1"/>
+      <w:numFmt w:val="lowerRoman"/>
+      <w:lvlText w:val="%6."/>
+      <w:lvlJc w:val="right"/>
+      <w:pPr>
+        <w:ind w:left="4320" w:hanging="180"/>
+      </w:pPr>
+    </w:lvl>
+    <w:lvl w:ilvl="6" w:tplc="040C000F" w:tentative="1">
+      <w:start w:val="1"/>
+      <w:numFmt w:val="decimal"/>
+      <w:lvlText w:val="%7."/>
+      <w:lvlJc w:val="left"/>
+      <w:pPr>
+        <w:ind w:left="5040" w:hanging="360"/>
+      </w:pPr>
+    </w:lvl>
+    <w:lvl w:ilvl="7" w:tplc="040C0019" w:tentative="1">
+      <w:start w:val="1"/>
+      <w:numFmt w:val="lowerLetter"/>
+      <w:lvlText w:val="%8."/>
+      <w:lvlJc w:val="left"/>
+      <w:pPr>
+        <w:ind w:left="5760" w:hanging="360"/>
+      </w:pPr>
+    </w:lvl>
+    <w:lvl w:ilvl="8" w:tplc="040C001B" w:tentative="1">
+      <w:start w:val="1"/>
+      <w:numFmt w:val="lowerRoman"/>
+      <w:lvlText w:val="%9."/>
+      <w:lvlJc w:val="right"/>
+      <w:pPr>
+        <w:ind w:left="6480" w:hanging="180"/>
+      </w:pPr>
+    </w:lvl>
+  </w:abstractNum>
+  <w:abstractNum w:abstractNumId="3">
     <w:nsid w:val="6BE5087A"/>
     <w:multiLevelType w:val="hybridMultilevel"/>
     <w:tmpl w:val="B01A5F2C"/>
@@ -4642,14 +4832,106 @@
       </w:pPr>
     </w:lvl>
   </w:abstractNum>
+  <w:abstractNum w:abstractNumId="4">
+    <w:nsid w:val="76A310EA"/>
+    <w:multiLevelType w:val="hybridMultilevel"/>
+    <w:tmpl w:val="215E7A94"/>
+    <w:lvl w:ilvl="0" w:tplc="040C000F">
+      <w:start w:val="1"/>
+      <w:numFmt w:val="decimal"/>
+      <w:lvlText w:val="%1."/>
+      <w:lvlJc w:val="left"/>
+      <w:pPr>
+        <w:ind w:left="720" w:hanging="360"/>
+      </w:pPr>
+    </w:lvl>
+    <w:lvl w:ilvl="1" w:tplc="040C0019" w:tentative="1">
+      <w:start w:val="1"/>
+      <w:numFmt w:val="lowerLetter"/>
+      <w:lvlText w:val="%2."/>
+      <w:lvlJc w:val="left"/>
+      <w:pPr>
+        <w:ind w:left="1440" w:hanging="360"/>
+      </w:pPr>
+    </w:lvl>
+    <w:lvl w:ilvl="2" w:tplc="040C001B" w:tentative="1">
+      <w:start w:val="1"/>
+      <w:numFmt w:val="lowerRoman"/>
+      <w:lvlText w:val="%3."/>
+      <w:lvlJc w:val="right"/>
+      <w:pPr>
+        <w:ind w:left="2160" w:hanging="180"/>
+      </w:pPr>
+    </w:lvl>
+    <w:lvl w:ilvl="3" w:tplc="040C000F" w:tentative="1">
+      <w:start w:val="1"/>
+      <w:numFmt w:val="decimal"/>
+      <w:lvlText w:val="%4."/>
+      <w:lvlJc w:val="left"/>
+      <w:pPr>
+        <w:ind w:left="2880" w:hanging="360"/>
+      </w:pPr>
+    </w:lvl>
+    <w:lvl w:ilvl="4" w:tplc="040C0019" w:tentative="1">
+      <w:start w:val="1"/>
+      <w:numFmt w:val="lowerLetter"/>
+      <w:lvlText w:val="%5."/>
+      <w:lvlJc w:val="left"/>
+      <w:pPr>
+        <w:ind w:left="3600" w:hanging="360"/>
+      </w:pPr>
+    </w:lvl>
+    <w:lvl w:ilvl="5" w:tplc="040C001B" w:tentative="1">
+      <w:start w:val="1"/>
+      <w:numFmt w:val="lowerRoman"/>
+      <w:lvlText w:val="%6."/>
+      <w:lvlJc w:val="right"/>
+      <w:pPr>
+        <w:ind w:left="4320" w:hanging="180"/>
+      </w:pPr>
+    </w:lvl>
+    <w:lvl w:ilvl="6" w:tplc="040C000F" w:tentative="1">
+      <w:start w:val="1"/>
+      <w:numFmt w:val="decimal"/>
+      <w:lvlText w:val="%7."/>
+      <w:lvlJc w:val="left"/>
+      <w:pPr>
+        <w:ind w:left="5040" w:hanging="360"/>
+      </w:pPr>
+    </w:lvl>
+    <w:lvl w:ilvl="7" w:tplc="040C0019" w:tentative="1">
+      <w:start w:val="1"/>
+      <w:numFmt w:val="lowerLetter"/>
+      <w:lvlText w:val="%8."/>
+      <w:lvlJc w:val="left"/>
+      <w:pPr>
+        <w:ind w:left="5760" w:hanging="360"/>
+      </w:pPr>
+    </w:lvl>
+    <w:lvl w:ilvl="8" w:tplc="040C001B" w:tentative="1">
+      <w:start w:val="1"/>
+      <w:numFmt w:val="lowerRoman"/>
+      <w:lvlText w:val="%9."/>
+      <w:lvlJc w:val="right"/>
+      <w:pPr>
+        <w:ind w:left="6480" w:hanging="180"/>
+      </w:pPr>
+    </w:lvl>
+  </w:abstractNum>
   <w:num w:numId="1">
     <w:abstractNumId w:val="0"/>
   </w:num>
   <w:num w:numId="2">
-    <w:abstractNumId w:val="2"/>
+    <w:abstractNumId w:val="3"/>
   </w:num>
   <w:num w:numId="3">
     <w:abstractNumId w:val="1"/>
+  </w:num>
+  <w:num w:numId="4">
+    <w:abstractNumId w:val="2"/>
+  </w:num>
+  <w:num w:numId="5">
+    <w:abstractNumId w:val="4"/>
   </w:num>
 </w:numbering>
 </file>
@@ -4869,6 +5151,52 @@
       <w:color w:val="4F81BD" w:themeColor="accent1"/>
       <w:sz w:val="26"/>
       <w:szCs w:val="26"/>
+    </w:rPr>
+  </w:style>
+  <w:style w:type="paragraph" w:styleId="Titre3">
+    <w:name w:val="heading 3"/>
+    <w:basedOn w:val="Normal"/>
+    <w:next w:val="Normal"/>
+    <w:link w:val="Titre3Car"/>
+    <w:uiPriority w:val="9"/>
+    <w:unhideWhenUsed/>
+    <w:qFormat/>
+    <w:rsid w:val="00BF3B47"/>
+    <w:pPr>
+      <w:keepNext/>
+      <w:keepLines/>
+      <w:spacing w:before="200"/>
+      <w:outlineLvl w:val="2"/>
+    </w:pPr>
+    <w:rPr>
+      <w:rFonts w:asciiTheme="majorHAnsi" w:eastAsiaTheme="majorEastAsia" w:hAnsiTheme="majorHAnsi" w:cstheme="majorBidi"/>
+      <w:b/>
+      <w:bCs/>
+      <w:color w:val="4F81BD" w:themeColor="accent1"/>
+    </w:rPr>
+  </w:style>
+  <w:style w:type="paragraph" w:styleId="Titre4">
+    <w:name w:val="heading 4"/>
+    <w:basedOn w:val="Normal"/>
+    <w:next w:val="Normal"/>
+    <w:link w:val="Titre4Car"/>
+    <w:uiPriority w:val="9"/>
+    <w:unhideWhenUsed/>
+    <w:qFormat/>
+    <w:rsid w:val="00BF3B47"/>
+    <w:pPr>
+      <w:keepNext/>
+      <w:keepLines/>
+      <w:spacing w:before="200"/>
+      <w:outlineLvl w:val="3"/>
+    </w:pPr>
+    <w:rPr>
+      <w:rFonts w:asciiTheme="majorHAnsi" w:eastAsiaTheme="majorEastAsia" w:hAnsiTheme="majorHAnsi" w:cstheme="majorBidi"/>
+      <w:b/>
+      <w:bCs/>
+      <w:i/>
+      <w:iCs/>
+      <w:color w:val="4F81BD" w:themeColor="accent1"/>
     </w:rPr>
   </w:style>
   <w:style w:type="character" w:default="1" w:styleId="Policepardfaut">
@@ -5096,6 +5424,77 @@
       <w:contextualSpacing/>
     </w:pPr>
   </w:style>
+  <w:style w:type="character" w:customStyle="1" w:styleId="Titre3Car">
+    <w:name w:val="Titre 3 Car"/>
+    <w:basedOn w:val="Policepardfaut"/>
+    <w:link w:val="Titre3"/>
+    <w:uiPriority w:val="9"/>
+    <w:rsid w:val="00BF3B47"/>
+    <w:rPr>
+      <w:rFonts w:asciiTheme="majorHAnsi" w:eastAsiaTheme="majorEastAsia" w:hAnsiTheme="majorHAnsi" w:cstheme="majorBidi"/>
+      <w:b/>
+      <w:bCs/>
+      <w:color w:val="4F81BD" w:themeColor="accent1"/>
+      <w:sz w:val="20"/>
+      <w:szCs w:val="20"/>
+    </w:rPr>
+  </w:style>
+  <w:style w:type="paragraph" w:styleId="Sous-titre">
+    <w:name w:val="Subtitle"/>
+    <w:basedOn w:val="Normal"/>
+    <w:next w:val="Normal"/>
+    <w:link w:val="Sous-titreCar"/>
+    <w:uiPriority w:val="11"/>
+    <w:qFormat/>
+    <w:rsid w:val="00BF3B47"/>
+    <w:pPr>
+      <w:numPr>
+        <w:ilvl w:val="1"/>
+      </w:numPr>
+    </w:pPr>
+    <w:rPr>
+      <w:rFonts w:asciiTheme="majorHAnsi" w:eastAsiaTheme="majorEastAsia" w:hAnsiTheme="majorHAnsi" w:cstheme="majorBidi"/>
+      <w:i/>
+      <w:iCs/>
+      <w:color w:val="4F81BD" w:themeColor="accent1"/>
+      <w:spacing w:val="15"/>
+      <w:sz w:val="24"/>
+      <w:szCs w:val="24"/>
+    </w:rPr>
+  </w:style>
+  <w:style w:type="character" w:customStyle="1" w:styleId="Sous-titreCar">
+    <w:name w:val="Sous-titre Car"/>
+    <w:basedOn w:val="Policepardfaut"/>
+    <w:link w:val="Sous-titre"/>
+    <w:uiPriority w:val="11"/>
+    <w:rsid w:val="00BF3B47"/>
+    <w:rPr>
+      <w:rFonts w:asciiTheme="majorHAnsi" w:eastAsiaTheme="majorEastAsia" w:hAnsiTheme="majorHAnsi" w:cstheme="majorBidi"/>
+      <w:i/>
+      <w:iCs/>
+      <w:color w:val="4F81BD" w:themeColor="accent1"/>
+      <w:spacing w:val="15"/>
+      <w:sz w:val="24"/>
+      <w:szCs w:val="24"/>
+    </w:rPr>
+  </w:style>
+  <w:style w:type="character" w:customStyle="1" w:styleId="Titre4Car">
+    <w:name w:val="Titre 4 Car"/>
+    <w:basedOn w:val="Policepardfaut"/>
+    <w:link w:val="Titre4"/>
+    <w:uiPriority w:val="9"/>
+    <w:rsid w:val="00BF3B47"/>
+    <w:rPr>
+      <w:rFonts w:asciiTheme="majorHAnsi" w:eastAsiaTheme="majorEastAsia" w:hAnsiTheme="majorHAnsi" w:cstheme="majorBidi"/>
+      <w:b/>
+      <w:bCs/>
+      <w:i/>
+      <w:iCs/>
+      <w:color w:val="4F81BD" w:themeColor="accent1"/>
+      <w:sz w:val="20"/>
+      <w:szCs w:val="20"/>
+    </w:rPr>
+  </w:style>
 </w:styles>
 </file>
 
@@ -5314,6 +5713,52 @@
       <w:color w:val="4F81BD" w:themeColor="accent1"/>
       <w:sz w:val="26"/>
       <w:szCs w:val="26"/>
+    </w:rPr>
+  </w:style>
+  <w:style w:type="paragraph" w:styleId="Titre3">
+    <w:name w:val="heading 3"/>
+    <w:basedOn w:val="Normal"/>
+    <w:next w:val="Normal"/>
+    <w:link w:val="Titre3Car"/>
+    <w:uiPriority w:val="9"/>
+    <w:unhideWhenUsed/>
+    <w:qFormat/>
+    <w:rsid w:val="00BF3B47"/>
+    <w:pPr>
+      <w:keepNext/>
+      <w:keepLines/>
+      <w:spacing w:before="200"/>
+      <w:outlineLvl w:val="2"/>
+    </w:pPr>
+    <w:rPr>
+      <w:rFonts w:asciiTheme="majorHAnsi" w:eastAsiaTheme="majorEastAsia" w:hAnsiTheme="majorHAnsi" w:cstheme="majorBidi"/>
+      <w:b/>
+      <w:bCs/>
+      <w:color w:val="4F81BD" w:themeColor="accent1"/>
+    </w:rPr>
+  </w:style>
+  <w:style w:type="paragraph" w:styleId="Titre4">
+    <w:name w:val="heading 4"/>
+    <w:basedOn w:val="Normal"/>
+    <w:next w:val="Normal"/>
+    <w:link w:val="Titre4Car"/>
+    <w:uiPriority w:val="9"/>
+    <w:unhideWhenUsed/>
+    <w:qFormat/>
+    <w:rsid w:val="00BF3B47"/>
+    <w:pPr>
+      <w:keepNext/>
+      <w:keepLines/>
+      <w:spacing w:before="200"/>
+      <w:outlineLvl w:val="3"/>
+    </w:pPr>
+    <w:rPr>
+      <w:rFonts w:asciiTheme="majorHAnsi" w:eastAsiaTheme="majorEastAsia" w:hAnsiTheme="majorHAnsi" w:cstheme="majorBidi"/>
+      <w:b/>
+      <w:bCs/>
+      <w:i/>
+      <w:iCs/>
+      <w:color w:val="4F81BD" w:themeColor="accent1"/>
     </w:rPr>
   </w:style>
   <w:style w:type="character" w:default="1" w:styleId="Policepardfaut">
@@ -5540,6 +5985,77 @@
       <w:ind w:left="720"/>
       <w:contextualSpacing/>
     </w:pPr>
+  </w:style>
+  <w:style w:type="character" w:customStyle="1" w:styleId="Titre3Car">
+    <w:name w:val="Titre 3 Car"/>
+    <w:basedOn w:val="Policepardfaut"/>
+    <w:link w:val="Titre3"/>
+    <w:uiPriority w:val="9"/>
+    <w:rsid w:val="00BF3B47"/>
+    <w:rPr>
+      <w:rFonts w:asciiTheme="majorHAnsi" w:eastAsiaTheme="majorEastAsia" w:hAnsiTheme="majorHAnsi" w:cstheme="majorBidi"/>
+      <w:b/>
+      <w:bCs/>
+      <w:color w:val="4F81BD" w:themeColor="accent1"/>
+      <w:sz w:val="20"/>
+      <w:szCs w:val="20"/>
+    </w:rPr>
+  </w:style>
+  <w:style w:type="paragraph" w:styleId="Sous-titre">
+    <w:name w:val="Subtitle"/>
+    <w:basedOn w:val="Normal"/>
+    <w:next w:val="Normal"/>
+    <w:link w:val="Sous-titreCar"/>
+    <w:uiPriority w:val="11"/>
+    <w:qFormat/>
+    <w:rsid w:val="00BF3B47"/>
+    <w:pPr>
+      <w:numPr>
+        <w:ilvl w:val="1"/>
+      </w:numPr>
+    </w:pPr>
+    <w:rPr>
+      <w:rFonts w:asciiTheme="majorHAnsi" w:eastAsiaTheme="majorEastAsia" w:hAnsiTheme="majorHAnsi" w:cstheme="majorBidi"/>
+      <w:i/>
+      <w:iCs/>
+      <w:color w:val="4F81BD" w:themeColor="accent1"/>
+      <w:spacing w:val="15"/>
+      <w:sz w:val="24"/>
+      <w:szCs w:val="24"/>
+    </w:rPr>
+  </w:style>
+  <w:style w:type="character" w:customStyle="1" w:styleId="Sous-titreCar">
+    <w:name w:val="Sous-titre Car"/>
+    <w:basedOn w:val="Policepardfaut"/>
+    <w:link w:val="Sous-titre"/>
+    <w:uiPriority w:val="11"/>
+    <w:rsid w:val="00BF3B47"/>
+    <w:rPr>
+      <w:rFonts w:asciiTheme="majorHAnsi" w:eastAsiaTheme="majorEastAsia" w:hAnsiTheme="majorHAnsi" w:cstheme="majorBidi"/>
+      <w:i/>
+      <w:iCs/>
+      <w:color w:val="4F81BD" w:themeColor="accent1"/>
+      <w:spacing w:val="15"/>
+      <w:sz w:val="24"/>
+      <w:szCs w:val="24"/>
+    </w:rPr>
+  </w:style>
+  <w:style w:type="character" w:customStyle="1" w:styleId="Titre4Car">
+    <w:name w:val="Titre 4 Car"/>
+    <w:basedOn w:val="Policepardfaut"/>
+    <w:link w:val="Titre4"/>
+    <w:uiPriority w:val="9"/>
+    <w:rsid w:val="00BF3B47"/>
+    <w:rPr>
+      <w:rFonts w:asciiTheme="majorHAnsi" w:eastAsiaTheme="majorEastAsia" w:hAnsiTheme="majorHAnsi" w:cstheme="majorBidi"/>
+      <w:b/>
+      <w:bCs/>
+      <w:i/>
+      <w:iCs/>
+      <w:color w:val="4F81BD" w:themeColor="accent1"/>
+      <w:sz w:val="20"/>
+      <w:szCs w:val="20"/>
+    </w:rPr>
   </w:style>
 </w:styles>
 </file>
@@ -5834,7 +6350,7 @@
 </file>
 
 <file path=customXml/itemProps1.xml><?xml version="1.0" encoding="utf-8"?>
-<ds:datastoreItem xmlns:ds="http://schemas.openxmlformats.org/officeDocument/2006/customXml" ds:itemID="{6DF8FC43-13A7-4A9B-A911-F788F9AAC937}">
+<ds:datastoreItem xmlns:ds="http://schemas.openxmlformats.org/officeDocument/2006/customXml" ds:itemID="{F9653430-4573-4F25-B704-BB47D63C41D8}">
   <ds:schemaRefs>
     <ds:schemaRef ds:uri="http://schemas.openxmlformats.org/officeDocument/2006/bibliography"/>
   </ds:schemaRefs>

</xml_diff>